<commit_message>
Added/Updated missing documentation for 2018.2
</commit_message>
<xml_diff>
--- a/docs/development/Sage300SDK_JavaScriptMinification.docx
+++ b/docs/development/Sage300SDK_JavaScriptMinification.docx
@@ -45,10 +45,7 @@
         </w:sectPr>
       </w:pPr>
       <w:r>
-        <w:t>October</w:t>
-      </w:r>
-      <w:r>
-        <w:t xml:space="preserve"> 2017</w:t>
+        <w:t>April 2018</w:t>
       </w:r>
     </w:p>
     <w:p>
@@ -65,7 +62,16 @@
         <w:pStyle w:val="SAGEBodyText"/>
       </w:pPr>
       <w:r>
-        <w:t>Copyright © 2017</w:t>
+        <w:t xml:space="preserve">Copyright © </w:t>
+      </w:r>
+      <w:r>
+        <w:t xml:space="preserve">1994 - </w:t>
+      </w:r>
+      <w:r>
+        <w:t>201</w:t>
+      </w:r>
+      <w:r>
+        <w:t>8</w:t>
       </w:r>
       <w:r>
         <w:t xml:space="preserve"> The Sage Group plc or its licensors. All rights reserved.</w:t>
@@ -107,39 +113,7 @@
           <w:sz w:val="20"/>
           <w:szCs w:val="20"/>
         </w:rPr>
-        <w:t xml:space="preserve">THE SOFTWARE IS PROVIDED “AS IS”, WITHOUT WARRANTY OF ANY KIND, EXPRESS OR IMPLIED, INCLUDING BUT NOT LIMITED TO THE WARRANTIES OF MERCHANTABILITY, FITNESS FOR A </w:t>
-      </w:r>
-      <w:proofErr w:type="gramStart"/>
-      <w:r>
-        <w:rPr>
-          <w:sz w:val="20"/>
-          <w:szCs w:val="20"/>
-        </w:rPr>
-        <w:t>PARTICULAR PURPOSE</w:t>
-      </w:r>
-      <w:proofErr w:type="gramEnd"/>
-      <w:r>
-        <w:rPr>
-          <w:sz w:val="20"/>
-          <w:szCs w:val="20"/>
-        </w:rPr>
-        <w:t xml:space="preserve"> AND NONINFRINGEMENT. IN NO EVENT SHALL THE AUTHORS OR COPYRIGHT HOLDERS BE LIABLE FOR ANY CLAIM, DAMAGES OR OTHER LIABILITY, WHETHER IN AN ACTION OF CONTRACT, TORT OR OTHERWISE, ARISING FROM, OUT OF OR </w:t>
-      </w:r>
-      <w:proofErr w:type="gramStart"/>
-      <w:r>
-        <w:rPr>
-          <w:sz w:val="20"/>
-          <w:szCs w:val="20"/>
-        </w:rPr>
-        <w:t>IN CONNECTION WITH</w:t>
-      </w:r>
-      <w:proofErr w:type="gramEnd"/>
-      <w:r>
-        <w:rPr>
-          <w:sz w:val="20"/>
-          <w:szCs w:val="20"/>
-        </w:rPr>
-        <w:t xml:space="preserve"> THE SOFTWARE OR THE USE OR OTHER DEALINGS IN THE SOFTWARE.</w:t>
+        <w:t>THE SOFTWARE IS PROVIDED “AS IS”, WITHOUT WARRANTY OF ANY KIND, EXPRESS OR IMPLIED, INCLUDING BUT NOT LIMITED TO THE WARRANTIES OF MERCHANTABILITY, FITNESS FOR A PARTICULAR PURPOSE AND NONINFRINGEMENT. IN NO EVENT SHALL THE AUTHORS OR COPYRIGHT HOLDERS BE LIABLE FOR ANY CLAIM, DAMAGES OR OTHER LIABILITY, WHETHER IN AN ACTION OF CONTRACT, TORT OR OTHERWISE, ARISING FROM, OUT OF OR IN CONNECTION WITH THE SOFTWARE OR THE USE OR OTHER DEALINGS IN THE SOFTWARE.</w:t>
       </w:r>
       <w:r>
         <w:rPr>
@@ -177,7 +151,7 @@
       <w:r>
         <w:fldChar w:fldCharType="separate"/>
       </w:r>
-      <w:hyperlink w:anchor="_Toc497118708" w:history="1">
+      <w:hyperlink w:anchor="_Toc511389914" w:history="1">
         <w:r>
           <w:rPr>
             <w:rStyle w:val="Hyperlink"/>
@@ -220,7 +194,7 @@
             <w:noProof/>
             <w:webHidden/>
           </w:rPr>
-          <w:instrText xml:space="preserve"> PAGEREF _Toc497118708 \h </w:instrText>
+          <w:instrText xml:space="preserve"> PAGEREF _Toc511389914 \h </w:instrText>
         </w:r>
         <w:r>
           <w:rPr>
@@ -253,174 +227,6 @@
     </w:p>
     <w:p>
       <w:pPr>
-        <w:pStyle w:val="TOC1"/>
-        <w:rPr>
-          <w:rFonts w:asciiTheme="minorHAnsi" w:eastAsiaTheme="minorEastAsia" w:hAnsiTheme="minorHAnsi"/>
-          <w:b w:val="0"/>
-          <w:noProof/>
-          <w:sz w:val="22"/>
-        </w:rPr>
-      </w:pPr>
-      <w:hyperlink w:anchor="_Toc497118709" w:history="1">
-        <w:r>
-          <w:rPr>
-            <w:rStyle w:val="Hyperlink"/>
-            <w:noProof/>
-          </w:rPr>
-          <w:t>2.</w:t>
-        </w:r>
-        <w:r>
-          <w:rPr>
-            <w:rFonts w:asciiTheme="minorHAnsi" w:eastAsiaTheme="minorEastAsia" w:hAnsiTheme="minorHAnsi"/>
-            <w:b w:val="0"/>
-            <w:noProof/>
-            <w:sz w:val="22"/>
-          </w:rPr>
-          <w:tab/>
-        </w:r>
-        <w:r>
-          <w:rPr>
-            <w:rStyle w:val="Hyperlink"/>
-            <w:noProof/>
-          </w:rPr>
-          <w:t>Environment Setup</w:t>
-        </w:r>
-        <w:r>
-          <w:rPr>
-            <w:noProof/>
-            <w:webHidden/>
-          </w:rPr>
-          <w:tab/>
-        </w:r>
-        <w:r>
-          <w:rPr>
-            <w:noProof/>
-            <w:webHidden/>
-          </w:rPr>
-          <w:fldChar w:fldCharType="begin"/>
-        </w:r>
-        <w:r>
-          <w:rPr>
-            <w:noProof/>
-            <w:webHidden/>
-          </w:rPr>
-          <w:instrText xml:space="preserve"> PAGEREF _Toc497118709 \h </w:instrText>
-        </w:r>
-        <w:r>
-          <w:rPr>
-            <w:noProof/>
-            <w:webHidden/>
-          </w:rPr>
-        </w:r>
-        <w:r>
-          <w:rPr>
-            <w:noProof/>
-            <w:webHidden/>
-          </w:rPr>
-          <w:fldChar w:fldCharType="separate"/>
-        </w:r>
-        <w:r>
-          <w:rPr>
-            <w:noProof/>
-            <w:webHidden/>
-          </w:rPr>
-          <w:t>5</w:t>
-        </w:r>
-        <w:r>
-          <w:rPr>
-            <w:noProof/>
-            <w:webHidden/>
-          </w:rPr>
-          <w:fldChar w:fldCharType="end"/>
-        </w:r>
-      </w:hyperlink>
-    </w:p>
-    <w:p>
-      <w:pPr>
-        <w:pStyle w:val="TOC1"/>
-        <w:rPr>
-          <w:rFonts w:asciiTheme="minorHAnsi" w:eastAsiaTheme="minorEastAsia" w:hAnsiTheme="minorHAnsi"/>
-          <w:b w:val="0"/>
-          <w:noProof/>
-          <w:sz w:val="22"/>
-        </w:rPr>
-      </w:pPr>
-      <w:hyperlink w:anchor="_Toc497118710" w:history="1">
-        <w:r>
-          <w:rPr>
-            <w:rStyle w:val="Hyperlink"/>
-            <w:noProof/>
-          </w:rPr>
-          <w:t>3.</w:t>
-        </w:r>
-        <w:r>
-          <w:rPr>
-            <w:rFonts w:asciiTheme="minorHAnsi" w:eastAsiaTheme="minorEastAsia" w:hAnsiTheme="minorHAnsi"/>
-            <w:b w:val="0"/>
-            <w:noProof/>
-            <w:sz w:val="22"/>
-          </w:rPr>
-          <w:tab/>
-        </w:r>
-        <w:r>
-          <w:rPr>
-            <w:rStyle w:val="Hyperlink"/>
-            <w:noProof/>
-          </w:rPr>
-          <w:t>Using WebGrease</w:t>
-        </w:r>
-        <w:r>
-          <w:rPr>
-            <w:noProof/>
-            <w:webHidden/>
-          </w:rPr>
-          <w:tab/>
-        </w:r>
-        <w:r>
-          <w:rPr>
-            <w:noProof/>
-            <w:webHidden/>
-          </w:rPr>
-          <w:fldChar w:fldCharType="begin"/>
-        </w:r>
-        <w:r>
-          <w:rPr>
-            <w:noProof/>
-            <w:webHidden/>
-          </w:rPr>
-          <w:instrText xml:space="preserve"> PAGEREF _Toc497118710 \h </w:instrText>
-        </w:r>
-        <w:r>
-          <w:rPr>
-            <w:noProof/>
-            <w:webHidden/>
-          </w:rPr>
-        </w:r>
-        <w:r>
-          <w:rPr>
-            <w:noProof/>
-            <w:webHidden/>
-          </w:rPr>
-          <w:fldChar w:fldCharType="separate"/>
-        </w:r>
-        <w:r>
-          <w:rPr>
-            <w:noProof/>
-            <w:webHidden/>
-          </w:rPr>
-          <w:t>6</w:t>
-        </w:r>
-        <w:r>
-          <w:rPr>
-            <w:noProof/>
-            <w:webHidden/>
-          </w:rPr>
-          <w:fldChar w:fldCharType="end"/>
-        </w:r>
-      </w:hyperlink>
-    </w:p>
-    <w:p>
-      <w:pPr>
         <w:pStyle w:val="SAGEBodyText"/>
         <w:sectPr>
           <w:headerReference w:type="even" r:id="rId11"/>
@@ -449,7 +255,7 @@
       <w:bookmarkStart w:id="1" w:name="_Ref440891000"/>
       <w:bookmarkStart w:id="2" w:name="_Ref440892129"/>
       <w:bookmarkStart w:id="3" w:name="_Ref440892615"/>
-      <w:bookmarkStart w:id="4" w:name="_Toc497118708"/>
+      <w:bookmarkStart w:id="4" w:name="_Toc511389914"/>
       <w:r>
         <w:lastRenderedPageBreak/>
         <w:t>Overview</w:t>
@@ -524,7 +330,19 @@
         <w:rPr>
           <w:lang w:val="en"/>
         </w:rPr>
-        <w:t xml:space="preserve"> Sage 300 2018, </w:t>
+        <w:t xml:space="preserve"> Sage 300 2018</w:t>
+      </w:r>
+      <w:r>
+        <w:rPr>
+          <w:lang w:val="en"/>
+        </w:rPr>
+        <w:t>.2</w:t>
+      </w:r>
+      <w:r>
+        <w:rPr>
+          <w:lang w:val="en"/>
+        </w:rPr>
+        <w:t xml:space="preserve">, </w:t>
       </w:r>
       <w:r>
         <w:rPr>
@@ -709,328 +527,20 @@
     <w:p>
       <w:pPr>
         <w:pStyle w:val="SAGEBodyText"/>
-        <w:rPr>
-          <w:lang w:val="en"/>
-        </w:rPr>
-      </w:pPr>
-      <w:hyperlink r:id="rId17" w:history="1">
-        <w:r>
-          <w:rPr>
-            <w:rStyle w:val="Hyperlink"/>
-          </w:rPr>
-          <w:t>WebGrease</w:t>
-        </w:r>
-      </w:hyperlink>
-      <w:r>
-        <w:t xml:space="preserve"> is the </w:t>
-      </w:r>
-      <w:r>
-        <w:rPr>
-          <w:lang w:val="en"/>
-        </w:rPr>
-        <w:t xml:space="preserve">tool </w:t>
-      </w:r>
-      <w:r>
-        <w:rPr>
-          <w:lang w:val="en"/>
-        </w:rPr>
-        <w:t xml:space="preserve">selected </w:t>
-      </w:r>
-      <w:r>
-        <w:rPr>
-          <w:lang w:val="en"/>
-        </w:rPr>
-        <w:t xml:space="preserve">to perform this </w:t>
-      </w:r>
-      <w:r>
-        <w:rPr>
-          <w:lang w:val="en"/>
-        </w:rPr>
-        <w:t>M</w:t>
-      </w:r>
-      <w:r>
-        <w:rPr>
-          <w:lang w:val="en"/>
-        </w:rPr>
-        <w:t>inification</w:t>
-      </w:r>
-      <w:r>
-        <w:rPr>
-          <w:lang w:val="en"/>
-        </w:rPr>
-        <w:t>.</w:t>
-      </w:r>
-      <w:r>
-        <w:rPr>
-          <w:lang w:val="en"/>
-        </w:rPr>
-        <w:t xml:space="preserve"> In the following tutorial, we will set up an environment and minify several JavaScript file</w:t>
-      </w:r>
-      <w:r>
-        <w:rPr>
-          <w:lang w:val="en"/>
-        </w:rPr>
-        <w:t xml:space="preserve">s. By following this procedure, partners can minify their code before deploying to a customer. </w:t>
-      </w:r>
+      </w:pPr>
     </w:p>
     <w:p>
       <w:pPr>
         <w:pStyle w:val="SAGEBodyText"/>
       </w:pPr>
-    </w:p>
-    <w:p>
-      <w:pPr>
-        <w:pStyle w:val="SAGEHeading1"/>
-        <w:framePr w:wrap="around"/>
-      </w:pPr>
-      <w:bookmarkStart w:id="5" w:name="_Toc497118709"/>
       <w:r>
-        <w:lastRenderedPageBreak/>
-        <w:t>Environment Setup</w:t>
+        <w:t xml:space="preserve">As of Sage 300 </w:t>
       </w:r>
+      <w:bookmarkStart w:id="5" w:name="_GoBack"/>
       <w:bookmarkEnd w:id="5"/>
-    </w:p>
-    <w:p>
-      <w:pPr>
-        <w:pStyle w:val="SAGEHeading1Follow"/>
-        <w:framePr w:wrap="around"/>
-      </w:pPr>
-    </w:p>
-    <w:p>
-      <w:pPr>
-        <w:pStyle w:val="SAGEBullet1"/>
-      </w:pPr>
       <w:r>
-        <w:t>Create a folder to work within</w:t>
+        <w:t>2018.2, the minification process is now handled by the MergeISVProject.exe application. Manual steps to minify javascript are no longer necessary.</w:t>
       </w:r>
-    </w:p>
-    <w:p>
-      <w:pPr>
-        <w:pStyle w:val="SAGEBullet1"/>
-      </w:pPr>
-      <w:r>
-        <w:t>Copy into it the following files</w:t>
-      </w:r>
-      <w:r>
-        <w:t xml:space="preserve"> from the </w:t>
-      </w:r>
-      <w:r>
-        <w:t xml:space="preserve">Web SDK’s </w:t>
-      </w:r>
-      <w:r>
-        <w:rPr>
-          <w:b/>
-        </w:rPr>
-        <w:t>bin\minification</w:t>
-      </w:r>
-      <w:r>
-        <w:t xml:space="preserve"> folder</w:t>
-      </w:r>
-      <w:r>
-        <w:t>:</w:t>
-      </w:r>
-    </w:p>
-    <w:p>
-      <w:pPr>
-        <w:pStyle w:val="SAGEBullet1"/>
-        <w:numPr>
-          <w:ilvl w:val="1"/>
-          <w:numId w:val="3"/>
-        </w:numPr>
-      </w:pPr>
-      <w:r>
-        <w:t>WG.exe</w:t>
-      </w:r>
-    </w:p>
-    <w:p>
-      <w:pPr>
-        <w:pStyle w:val="SAGEBullet1"/>
-        <w:numPr>
-          <w:ilvl w:val="1"/>
-          <w:numId w:val="3"/>
-        </w:numPr>
-      </w:pPr>
-      <w:r>
-        <w:t>WebGrease.dll</w:t>
-      </w:r>
-    </w:p>
-    <w:p>
-      <w:pPr>
-        <w:pStyle w:val="SAGEBullet1"/>
-        <w:numPr>
-          <w:ilvl w:val="1"/>
-          <w:numId w:val="3"/>
-        </w:numPr>
-      </w:pPr>
-      <w:r>
-        <w:t xml:space="preserve">Antlr3.Runtime.dll </w:t>
-      </w:r>
-    </w:p>
-    <w:p>
-      <w:pPr>
-        <w:pStyle w:val="SAGEBullet1"/>
-        <w:numPr>
-          <w:ilvl w:val="1"/>
-          <w:numId w:val="3"/>
-        </w:numPr>
-      </w:pPr>
-      <w:r>
-        <w:t>Newtonsoft.Json.dll</w:t>
-      </w:r>
-    </w:p>
-    <w:p>
-      <w:pPr>
-        <w:pStyle w:val="SAGEHeading1"/>
-        <w:framePr w:wrap="around"/>
-      </w:pPr>
-      <w:bookmarkStart w:id="6" w:name="_Toc497118710"/>
-      <w:bookmarkStart w:id="7" w:name="_GoBack"/>
-      <w:bookmarkEnd w:id="7"/>
-      <w:r>
-        <w:lastRenderedPageBreak/>
-        <w:t>Using WebGrease</w:t>
-      </w:r>
-      <w:bookmarkEnd w:id="6"/>
-    </w:p>
-    <w:p>
-      <w:pPr>
-        <w:pStyle w:val="SAGEBodyText"/>
-      </w:pPr>
-      <w:r>
-        <w:t>Open the command line</w:t>
-      </w:r>
-      <w:r>
-        <w:t xml:space="preserve"> and navigate to the directory created in the previous step as the working directory. </w:t>
-      </w:r>
-    </w:p>
-    <w:p>
-      <w:pPr>
-        <w:pStyle w:val="SAGEBodyText"/>
-      </w:pPr>
-      <w:r>
-        <w:t>You can run WG.exe without any parameters to see an exhaustive list of options available.</w:t>
-      </w:r>
-    </w:p>
-    <w:p>
-      <w:pPr>
-        <w:pStyle w:val="SAGEBodyText"/>
-      </w:pPr>
-      <w:r>
-        <w:t>However, the general format for minifying files will be:</w:t>
-      </w:r>
-    </w:p>
-    <w:p>
-      <w:pPr>
-        <w:pStyle w:val="SAGEBodyText"/>
-        <w:numPr>
-          <w:ilvl w:val="0"/>
-          <w:numId w:val="39"/>
-        </w:numPr>
-      </w:pPr>
-      <w:r>
-        <w:t>WG.exe -m -in:</w:t>
-      </w:r>
-      <w:r>
-        <w:rPr>
-          <w:i/>
-        </w:rPr>
-        <w:t>&lt;input file/folder&gt;</w:t>
-      </w:r>
-      <w:r>
-        <w:t xml:space="preserve"> -out:</w:t>
-      </w:r>
-      <w:r>
-        <w:rPr>
-          <w:i/>
-        </w:rPr>
-        <w:t>&lt;output file/folder&gt;</w:t>
-      </w:r>
-    </w:p>
-    <w:p>
-      <w:pPr>
-        <w:pStyle w:val="SAGEBodyText"/>
-        <w:numPr>
-          <w:ilvl w:val="1"/>
-          <w:numId w:val="39"/>
-        </w:numPr>
-      </w:pPr>
-      <w:r>
-        <w:t>-m is for minification</w:t>
-      </w:r>
-    </w:p>
-    <w:p>
-      <w:pPr>
-        <w:pStyle w:val="SAGEBodyText"/>
-        <w:numPr>
-          <w:ilvl w:val="1"/>
-          <w:numId w:val="39"/>
-        </w:numPr>
-      </w:pPr>
-      <w:r>
-        <w:t>-in: allows you to specify a file or a folder as input</w:t>
-      </w:r>
-    </w:p>
-    <w:p>
-      <w:pPr>
-        <w:pStyle w:val="SAGEBodyText"/>
-        <w:numPr>
-          <w:ilvl w:val="1"/>
-          <w:numId w:val="39"/>
-        </w:numPr>
-      </w:pPr>
-      <w:r>
-        <w:t>-out: allows you to specify a file or a folder as output</w:t>
-      </w:r>
-    </w:p>
-    <w:p>
-      <w:pPr>
-        <w:pStyle w:val="SAGEBodyText"/>
-      </w:pPr>
-      <w:r>
-        <w:t xml:space="preserve">For instance, </w:t>
-      </w:r>
-      <w:r>
-        <w:rPr>
-          <w:b/>
-        </w:rPr>
-        <w:t>WG.exe -m -</w:t>
-      </w:r>
-      <w:proofErr w:type="spellStart"/>
-      <w:r>
-        <w:rPr>
-          <w:b/>
-        </w:rPr>
-        <w:t>in:in</w:t>
-      </w:r>
-      <w:proofErr w:type="spellEnd"/>
-      <w:r>
-        <w:rPr>
-          <w:b/>
-        </w:rPr>
-        <w:t xml:space="preserve"> -</w:t>
-      </w:r>
-      <w:proofErr w:type="spellStart"/>
-      <w:r>
-        <w:rPr>
-          <w:b/>
-        </w:rPr>
-        <w:t>out:out</w:t>
-      </w:r>
-      <w:proofErr w:type="spellEnd"/>
-      <w:r>
-        <w:t xml:space="preserve"> will minify all JavaScript files located in the \in folder and output them to the \out folder.</w:t>
-      </w:r>
-    </w:p>
-    <w:p>
-      <w:pPr>
-        <w:spacing w:after="200" w:line="0" w:lineRule="auto"/>
-        <w:rPr>
-          <w:b/>
-          <w:color w:val="2E3456"/>
-          <w:sz w:val="30"/>
-          <w:lang w:val="en-US"/>
-        </w:rPr>
-      </w:pPr>
     </w:p>
     <w:sectPr>
       <w:pgSz w:w="12242" w:h="15842" w:code="1"/>
@@ -1227,30 +737,14 @@
           <w:pPr>
             <w:pStyle w:val="SAGEFooter"/>
           </w:pPr>
-          <w:r>
-            <w:fldChar w:fldCharType="begin"/>
-          </w:r>
-          <w:r>
-            <w:instrText xml:space="preserve"> STYLEREF  SAGE_Title  \* MERGEFORMA</w:instrText>
-          </w:r>
-          <w:r>
-            <w:instrText xml:space="preserve">T </w:instrText>
-          </w:r>
-          <w:r>
-            <w:fldChar w:fldCharType="separate"/>
-          </w:r>
-          <w:r>
-            <w:rPr>
-              <w:noProof/>
-            </w:rPr>
-            <w:t>Sage 300 Web Screens SDK</w:t>
-          </w:r>
-          <w:r>
-            <w:rPr>
-              <w:noProof/>
-            </w:rPr>
-            <w:fldChar w:fldCharType="end"/>
-          </w:r>
+          <w:fldSimple w:instr=" STYLEREF  SAGE_Title  \* MERGEFORMAT ">
+            <w:r>
+              <w:rPr>
+                <w:noProof/>
+              </w:rPr>
+              <w:t>Sage 300 Web Screens SDK</w:t>
+            </w:r>
+          </w:fldSimple>
           <w:r>
             <w:rPr>
               <w:noProof/>
@@ -1396,27 +890,14 @@
           <w:pPr>
             <w:pStyle w:val="SAGEFooter"/>
           </w:pPr>
-          <w:r>
-            <w:fldChar w:fldCharType="begin"/>
-          </w:r>
-          <w:r>
-            <w:instrText xml:space="preserve"> STYLEREF  SAGE_Title  \* MERGEFORMAT </w:instrText>
-          </w:r>
-          <w:r>
-            <w:fldChar w:fldCharType="separate"/>
-          </w:r>
-          <w:r>
-            <w:rPr>
-              <w:noProof/>
-            </w:rPr>
-            <w:t>Sage 300 Web Screens SDK</w:t>
-          </w:r>
-          <w:r>
-            <w:rPr>
-              <w:noProof/>
-            </w:rPr>
-            <w:fldChar w:fldCharType="end"/>
-          </w:r>
+          <w:fldSimple w:instr=" STYLEREF  SAGE_Title  \* MERGEFORMAT ">
+            <w:r>
+              <w:rPr>
+                <w:noProof/>
+              </w:rPr>
+              <w:t>Sage 300 Web Screens SDK</w:t>
+            </w:r>
+          </w:fldSimple>
           <w:r>
             <w:rPr>
               <w:noProof/>
@@ -1693,7 +1174,7 @@
         <v:path o:extrusionok="f" gradientshapeok="t" o:connecttype="rect"/>
         <o:lock v:ext="edit" aspectratio="t"/>
       </v:shapetype>
-      <v:shape id="_x0000_i1029" type="#_x0000_t75" style="width:20.25pt;height:20.25pt" o:bullet="t">
+      <v:shape id="_x0000_i1028" type="#_x0000_t75" style="width:20.25pt;height:20.25pt" o:bullet="t">
         <v:imagedata r:id="rId1" o:title="clip_image001"/>
       </v:shape>
     </w:pict>
@@ -21381,7 +20862,7 @@
 </file>
 
 <file path=customXml/itemProps1.xml><?xml version="1.0" encoding="utf-8"?>
-<ds:datastoreItem xmlns:ds="http://schemas.openxmlformats.org/officeDocument/2006/customXml" ds:itemID="{F3DB0248-E06E-497E-AB1A-A924DBB91E2C}">
+<ds:datastoreItem xmlns:ds="http://schemas.openxmlformats.org/officeDocument/2006/customXml" ds:itemID="{8BF60C80-AE32-4B18-B5B5-F7112E339E75}">
   <ds:schemaRefs>
     <ds:schemaRef ds:uri="http://schemas.openxmlformats.org/officeDocument/2006/bibliography"/>
   </ds:schemaRefs>

</xml_diff>